<commit_message>
finished module 8.2 04/20/25
</commit_message>
<xml_diff>
--- a/module-8/jjenkins-module-8.2.docx
+++ b/module-8/jjenkins-module-8.2.docx
@@ -334,10 +334,10 @@
       <w:r>
         <w:lastRenderedPageBreak/>
         <w:drawing>
-          <wp:inline distT="0" distB="0" distL="0" distR="0" wp14:anchorId="690F163C" wp14:editId="1822D3A9">
+          <wp:inline distT="0" distB="0" distL="0" distR="0" wp14:anchorId="690F163C" wp14:editId="5EF48F79">
             <wp:extent cx="1533525" cy="6686550"/>
             <wp:effectExtent l="0" t="0" r="9525" b="0"/>
-            <wp:docPr id="683007115" name="Picture 2"/>
+            <wp:docPr id="683007115" name="Picture 2" descr="A white rectangular object with black text&#10;&#10;AI-generated content may be incorrect."/>
             <wp:cNvGraphicFramePr>
               <a:graphicFrameLocks xmlns:a="http://schemas.openxmlformats.org/drawingml/2006/main" noChangeAspect="1"/>
             </wp:cNvGraphicFramePr>
@@ -345,7 +345,7 @@
               <a:graphicData uri="http://schemas.openxmlformats.org/drawingml/2006/picture">
                 <pic:pic xmlns:pic="http://schemas.openxmlformats.org/drawingml/2006/picture">
                   <pic:nvPicPr>
-                    <pic:cNvPr id="0" name="Picture 6"/>
+                    <pic:cNvPr id="683007115" name="Picture 2" descr="A white rectangular object with black text&#10;&#10;AI-generated content may be incorrect."/>
                     <pic:cNvPicPr>
                       <a:picLocks noChangeAspect="1" noChangeArrowheads="1"/>
                     </pic:cNvPicPr>
@@ -453,7 +453,13 @@
     </w:r>
     <w:r>
       <w:br/>
-      <w:t>Date: 04/25/2025</w:t>
+      <w:t>Date: 04/2</w:t>
+    </w:r>
+    <w:r>
+      <w:t>0</w:t>
+    </w:r>
+    <w:r>
+      <w:t>/2025</w:t>
     </w:r>
     <w:r>
       <w:br/>

</xml_diff>